<commit_message>
Lab 3 - Final version, to revise
</commit_message>
<xml_diff>
--- a/Lab3/lab_03_2023_2024.docx
+++ b/Lab3/lab_03_2023_2024.docx
@@ -2008,7 +2008,7 @@
                 <w:szCs w:val="20"/>
                 <w:u w:val="single"/>
               </w:rPr>
-              <w:t>229</w:t>
+              <w:t>133</w:t>
             </w:r>
           </w:p>
         </w:tc>
@@ -2033,7 +2033,15 @@
                 <w:szCs w:val="20"/>
                 <w:u w:val="single"/>
               </w:rPr>
-              <w:t>4877</w:t>
+              <w:t>4</w:t>
+            </w:r>
+            <w:r>
+              <w:rPr>
+                <w:sz w:val="20"/>
+                <w:szCs w:val="20"/>
+                <w:u w:val="single"/>
+              </w:rPr>
+              <w:t>973</w:t>
             </w:r>
           </w:p>
         </w:tc>
@@ -2052,6 +2060,22 @@
                 <w:u w:val="single"/>
               </w:rPr>
             </w:pPr>
+            <w:r>
+              <w:rPr>
+                <w:sz w:val="20"/>
+                <w:szCs w:val="20"/>
+                <w:u w:val="single"/>
+              </w:rPr>
+              <w:t>4</w:t>
+            </w:r>
+            <w:r>
+              <w:rPr>
+                <w:sz w:val="20"/>
+                <w:szCs w:val="20"/>
+                <w:u w:val="single"/>
+              </w:rPr>
+              <w:t>910</w:t>
+            </w:r>
           </w:p>
         </w:tc>
         <w:tc>
@@ -2069,6 +2093,14 @@
                 <w:u w:val="single"/>
               </w:rPr>
             </w:pPr>
+            <w:r>
+              <w:rPr>
+                <w:sz w:val="20"/>
+                <w:szCs w:val="20"/>
+                <w:u w:val="single"/>
+              </w:rPr>
+              <w:t>3662</w:t>
+            </w:r>
           </w:p>
         </w:tc>
       </w:tr>
@@ -2165,6 +2197,14 @@
                 <w:u w:val="single"/>
               </w:rPr>
             </w:pPr>
+            <w:r>
+              <w:rPr>
+                <w:sz w:val="20"/>
+                <w:szCs w:val="20"/>
+                <w:u w:val="single"/>
+              </w:rPr>
+              <w:t>4910</w:t>
+            </w:r>
           </w:p>
         </w:tc>
         <w:tc>
@@ -2182,6 +2222,14 @@
                 <w:u w:val="single"/>
               </w:rPr>
             </w:pPr>
+            <w:r>
+              <w:rPr>
+                <w:sz w:val="20"/>
+                <w:szCs w:val="20"/>
+                <w:u w:val="single"/>
+              </w:rPr>
+              <w:t>3662</w:t>
+            </w:r>
           </w:p>
         </w:tc>
       </w:tr>
@@ -2536,6 +2584,30 @@
                 <w:u w:val="single"/>
               </w:rPr>
             </w:pPr>
+            <w:r>
+              <w:rPr>
+                <w:sz w:val="20"/>
+                <w:szCs w:val="20"/>
+                <w:u w:val="single"/>
+              </w:rPr>
+              <w:t>0</w:t>
+            </w:r>
+            <w:r>
+              <w:rPr>
+                <w:sz w:val="20"/>
+                <w:szCs w:val="20"/>
+                <w:u w:val="single"/>
+              </w:rPr>
+              <w:t>.</w:t>
+            </w:r>
+            <w:r>
+              <w:rPr>
+                <w:sz w:val="20"/>
+                <w:szCs w:val="20"/>
+                <w:u w:val="single"/>
+              </w:rPr>
+              <w:t>373</w:t>
+            </w:r>
           </w:p>
         </w:tc>
         <w:tc>
@@ -2553,6 +2625,14 @@
                 <w:u w:val="single"/>
               </w:rPr>
             </w:pPr>
+            <w:r>
+              <w:rPr>
+                <w:sz w:val="20"/>
+                <w:szCs w:val="20"/>
+                <w:u w:val="single"/>
+              </w:rPr>
+              <w:t>0.440</w:t>
+            </w:r>
           </w:p>
         </w:tc>
       </w:tr>

</xml_diff>